<commit_message>
saving AI Radiologists to page
</commit_message>
<xml_diff>
--- a/Project_Descriptions.docx
+++ b/Project_Descriptions.docx
@@ -24,7 +24,13 @@
     </w:p>
     <w:p>
       <w:r>
-        <w:t>Despite several decade of oil and gas development in the South Texas Eagle Ford Shale Trend, there has been a relatively recent increase and severity of induced earthquakes since 2018 (</w:t>
+        <w:t>Despite several decade</w:t>
+      </w:r>
+      <w:r>
+        <w:t>s</w:t>
+      </w:r>
+      <w:r>
+        <w:t xml:space="preserve"> of oil and gas development in the South Texas Eagle Ford Shale Trend, there has been a relatively recent increase and severity of induced earthquakes since 2018 (</w:t>
       </w:r>
       <w:proofErr w:type="spellStart"/>
       <w:r>
@@ -32,7 +38,13 @@
       </w:r>
       <w:proofErr w:type="spellEnd"/>
       <w:r>
-        <w:t xml:space="preserve"> et al 2019). For my Data Science Immersive capstone project, I created two models to forecast and better understand the drivers and mechanisms of the seismicity in Karnes County, TX: a SARIMAX model and Recurrent Neural Network model. </w:t>
+        <w:t xml:space="preserve"> et al 2019). For my Data Science Immersive capstone project, I created two models to forecast and better understand the drivers and mechanisms of th</w:t>
+      </w:r>
+      <w:r>
+        <w:t>is</w:t>
+      </w:r>
+      <w:r>
+        <w:t xml:space="preserve"> seismicity in Karnes County, TX: a SARIMAX model and Recurrent Neural Network model. </w:t>
       </w:r>
     </w:p>
     <w:p/>
@@ -59,9 +71,37 @@
       <w:r>
         <w:t xml:space="preserve"> et al 2019.</w:t>
       </w:r>
+    </w:p>
+    <w:p/>
+    <w:p/>
+    <w:p>
+      <w:pPr>
+        <w:rPr>
+          <w:b/>
+        </w:rPr>
+      </w:pPr>
+      <w:r>
+        <w:rPr>
+          <w:b/>
+        </w:rPr>
+        <w:t>AI Radiologists: Classification of COVID-19, Viral Pneumonia, and Normal Presenting Chest X-Rays</w:t>
+      </w:r>
+    </w:p>
+    <w:p>
+      <w:pPr>
+        <w:rPr>
+          <w:b/>
+        </w:rPr>
+      </w:pPr>
+    </w:p>
+    <w:p>
+      <w:r>
+        <w:t>At the time of this project, the world at large was in the midst of the one of the largest healthcare crises since the 1918 Spanish flu. Hospitals all over the United States were undergoing extreme stress due to severe COVID-19 cases, and ensuring patients receive rapid and accurate COVID testing was paramount. Our project team strove to discover if there was a fast and reliable way to identify COVID-19 infections in hospitalized patients using chest x-rays and deep learning techniques.</w:t>
+      </w:r>
       <w:bookmarkStart w:id="0" w:name="_GoBack"/>
       <w:bookmarkEnd w:id="0"/>
     </w:p>
+    <w:p/>
     <w:sectPr>
       <w:pgSz w:w="12240" w:h="15840"/>
       <w:pgMar w:top="1440" w:right="1440" w:bottom="1440" w:left="1440" w:header="720" w:footer="720" w:gutter="0"/>

</xml_diff>

<commit_message>
saving NLP project to portfolio page
</commit_message>
<xml_diff>
--- a/Project_Descriptions.docx
+++ b/Project_Descriptions.docx
@@ -98,10 +98,63 @@
       <w:r>
         <w:t>At the time of this project, the world at large was in the midst of the one of the largest healthcare crises since the 1918 Spanish flu. Hospitals all over the United States were undergoing extreme stress due to severe COVID-19 cases, and ensuring patients receive rapid and accurate COVID testing was paramount. Our project team strove to discover if there was a fast and reliable way to identify COVID-19 infections in hospitalized patients using chest x-rays and deep learning techniques.</w:t>
       </w:r>
+    </w:p>
+    <w:p/>
+    <w:p>
+      <w:r>
+        <w:t xml:space="preserve">To solve this problem, we focused on the classification of 3 classes of chest radiography: COVID-19 Pneumonia, Viral Pneumonia, and Normal. Harnessing the predictive power of a convolutional neural network (CNN), we produced a multi-class classification model to help radiologists diagnose if a patient is presenting with COVID-19 pneumonia, viral pneumonia, or normal status. Our final model scored approximately 93.5% on both accuracy and recall, and was deemed an overall success in that it successfully differentiated between the three classes. </w:t>
+      </w:r>
+    </w:p>
+    <w:p/>
+    <w:p/>
+    <w:p>
+      <w:pPr>
+        <w:rPr>
+          <w:b/>
+        </w:rPr>
+      </w:pPr>
+      <w:r>
+        <w:rPr>
+          <w:b/>
+        </w:rPr>
+        <w:t>Reddit Post Classification Using Natural Language Processing</w:t>
+      </w:r>
+    </w:p>
+    <w:p>
+      <w:pPr>
+        <w:rPr>
+          <w:b/>
+        </w:rPr>
+      </w:pPr>
+    </w:p>
+    <w:p>
+      <w:r>
+        <w:t xml:space="preserve">There is overlap between the Game of Thrones fan base and the Lord of the Rings fan base, and sometimes their posts get mixed up on their respective subreddit pages. The goal is to build a classifier that can determine </w:t>
+      </w:r>
+      <w:r>
+        <w:t xml:space="preserve">which subreddit a post is from given the text of each post. I used </w:t>
+      </w:r>
+      <w:proofErr w:type="spellStart"/>
+      <w:r>
+        <w:t>Pushshift</w:t>
+      </w:r>
+      <w:proofErr w:type="spellEnd"/>
+      <w:r>
+        <w:t xml:space="preserve"> API to scrape over 10,000 posts between each subreddit page, and cleaned the posts for missing values, emojis, and special characters in order to refine my model.</w:t>
+      </w:r>
+    </w:p>
+    <w:p/>
+    <w:p>
+      <w:r>
+        <w:lastRenderedPageBreak/>
+        <w:t>I compared both the Tfidf Vectorizer and the CountVectorizer in both a Multinomial Naïve Bayes Classifier and Random Forest Classifier to understand performance, along with utilization of stop word removal. The best performing model was the Random Forest Classifier with a Recall score of 91% and test accuracy of 93% and was successfully able to discern between posts</w:t>
+      </w:r>
       <w:bookmarkStart w:id="0" w:name="_GoBack"/>
       <w:bookmarkEnd w:id="0"/>
-    </w:p>
-    <w:p/>
+      <w:r>
+        <w:t xml:space="preserve"> of each subreddit page.  </w:t>
+      </w:r>
+    </w:p>
     <w:sectPr>
       <w:pgSz w:w="12240" w:h="15840"/>
       <w:pgMar w:top="1440" w:right="1440" w:bottom="1440" w:left="1440" w:header="720" w:footer="720" w:gutter="0"/>

</xml_diff>

<commit_message>
adding DSI to Experience
</commit_message>
<xml_diff>
--- a/Project_Descriptions.docx
+++ b/Project_Descriptions.docx
@@ -174,26 +174,24 @@
     </w:p>
     <w:p>
       <w:r>
-        <w:t xml:space="preserve">General Assembly: </w:t>
-      </w:r>
-      <w:proofErr w:type="gramStart"/>
-      <w:r>
-        <w:t>13 week</w:t>
-      </w:r>
-      <w:proofErr w:type="gramEnd"/>
-      <w:r>
-        <w:t xml:space="preserve"> immersive course applying data collection, cleaning, exploratory analysis, modelling, data visualization, and various machine learning </w:t>
-      </w:r>
-      <w:proofErr w:type="spellStart"/>
-      <w:r>
-        <w:t>tools</w:t>
-      </w:r>
-      <w:proofErr w:type="spellEnd"/>
-      <w:r>
-        <w:t xml:space="preserve"> to solve real-world data science problems. Created a Naïve Bayes and Random Forest Classifier to discern between 10,000+ Reddit posts using Natural Language Processing techniques. Trained a Convolutional Neural Network to assist in diagnosing COVID-19 pneumonia presentation in chest x-rays. Capstone project utilized forecasting methods to better understand mechanism driving induced earthquakes in the Eagle Ford Shale Oil and Gas Play. </w:t>
+        <w:t>General Assembly: 13</w:t>
+      </w:r>
+      <w:r>
+        <w:t>-</w:t>
       </w:r>
       <w:bookmarkStart w:id="0" w:name="_GoBack"/>
       <w:bookmarkEnd w:id="0"/>
+      <w:r>
+        <w:t xml:space="preserve">week immersive course applying data collection, cleaning, exploratory analysis, modelling, data visualization, and various machine learning </w:t>
+      </w:r>
+      <w:proofErr w:type="spellStart"/>
+      <w:r>
+        <w:t>tools</w:t>
+      </w:r>
+      <w:proofErr w:type="spellEnd"/>
+      <w:r>
+        <w:t xml:space="preserve"> to solve real-world data science problems. Created a Naïve Bayes and Random Forest Classifier to discern between 10,000+ Reddit posts using Natural Language Processing techniques. Trained a Convolutional Neural Network to assist in diagnosing COVID-19 pneumonia presentation in chest x-rays. Capstone project utilized forecasting methods to better understand mechanism driving induced earthquakes in the Eagle Ford Shale Oil and Gas Play. </w:t>
+      </w:r>
     </w:p>
     <w:sectPr>
       <w:pgSz w:w="12240" w:h="15840"/>

</xml_diff>

<commit_message>
adding scotch recommender project to my portfolio
</commit_message>
<xml_diff>
--- a/Project_Descriptions.docx
+++ b/Project_Descriptions.docx
@@ -180,15 +180,7 @@
         <w:t>-</w:t>
       </w:r>
       <w:r>
-        <w:t xml:space="preserve">week immersive course applying data collection, cleaning, exploratory analysis, modelling, data visualization, and various machine learning </w:t>
-      </w:r>
-      <w:proofErr w:type="spellStart"/>
-      <w:r>
-        <w:t>tools</w:t>
-      </w:r>
-      <w:proofErr w:type="spellEnd"/>
-      <w:r>
-        <w:t xml:space="preserve"> to solve real-world data science problems. Created a Naïve Bayes and Random Forest Classifier to discern between 10,000+ Reddit posts using Natural Language Processing techniques. Trained a Convolutional Neural Network to assist in diagnosing COVID-19 pneumonia presentation in chest x-rays. Capstone project utilized forecasting methods to better understand mechanism driving induced earthquakes in the Eagle Ford Shale Oil and Gas Play. </w:t>
+        <w:t xml:space="preserve">week immersive course applying data collection, cleaning, exploratory analysis, modelling, data visualization, and various machine learning tools to solve real-world data science problems. Created a Naïve Bayes and Random Forest Classifier to discern between 10,000+ Reddit posts using Natural Language Processing techniques. Trained a Convolutional Neural Network to assist in diagnosing COVID-19 pneumonia presentation in chest x-rays. Capstone project utilized forecasting methods to better understand mechanism driving induced earthquakes in the Eagle Ford Shale Oil and Gas Play. </w:t>
       </w:r>
     </w:p>
     <w:p/>
@@ -228,14 +220,7 @@
           <w:rFonts w:eastAsia="Times New Roman"/>
           <w:szCs w:val="20"/>
         </w:rPr>
-        <w:t>Advised multi-disciplinary team of geologists and engineers on the benefits and appropriate uses of 2D/3D seismic datasets for optimizing hydrocarbon production</w:t>
-      </w:r>
-      <w:r>
-        <w:rPr>
-          <w:rFonts w:eastAsia="Times New Roman"/>
-          <w:szCs w:val="20"/>
-        </w:rPr>
-        <w:t>.</w:t>
+        <w:t>Advised multi-disciplinary team of geologists and engineers on the benefits and appropriate uses of 2D/3D seismic datasets for optimizing hydrocarbon production.</w:t>
       </w:r>
       <w:r>
         <w:rPr>
@@ -263,14 +248,7 @@
           <w:rFonts w:eastAsia="Times New Roman"/>
           <w:szCs w:val="20"/>
         </w:rPr>
-        <w:t>Assisted Asset VP in Process Improvement efforts for Eagle Ford BU to optimize team efficiency and Capital Planning Process, reducing software touch points and man-hours</w:t>
-      </w:r>
-      <w:r>
-        <w:rPr>
-          <w:rFonts w:eastAsia="Times New Roman"/>
-          <w:szCs w:val="20"/>
-        </w:rPr>
-        <w:t>.</w:t>
+        <w:t>Assisted Asset VP in Process Improvement efforts for Eagle Ford BU to optimize team efficiency and Capital Planning Process, reducing software touch points and man-hours.</w:t>
       </w:r>
     </w:p>
     <w:p/>
@@ -286,143 +264,21 @@
         </w:rPr>
       </w:pPr>
       <w:r>
-        <w:t>ESG/Spectraseis</w:t>
-      </w:r>
-      <w:r>
-        <w:t xml:space="preserve">: </w:t>
-      </w:r>
-      <w:r>
-        <w:rPr>
-          <w:rFonts w:eastAsia="Times New Roman"/>
-          <w:szCs w:val="20"/>
-        </w:rPr>
-        <w:t>Project Coordinator/Manager responsible for delivering 30+ awarded Passive/Induced Seismicity projects, ranging from $10k-100k in value, following the company’s Project Management Processes</w:t>
-      </w:r>
-      <w:r>
-        <w:rPr>
-          <w:rFonts w:eastAsia="Times New Roman"/>
-          <w:szCs w:val="20"/>
-        </w:rPr>
-        <w:t>. Primary duties involved</w:t>
-      </w:r>
-      <w:r>
-        <w:rPr>
-          <w:rFonts w:eastAsia="Times New Roman"/>
-          <w:szCs w:val="20"/>
-        </w:rPr>
-        <w:t xml:space="preserve"> project planning and execution, coordinating operational logistics, meeting technical and contractual obligations, process integration and improvement, and</w:t>
-      </w:r>
-      <w:r>
-        <w:rPr>
-          <w:rFonts w:eastAsia="Times New Roman"/>
-          <w:szCs w:val="20"/>
-        </w:rPr>
-        <w:t xml:space="preserve"> managing</w:t>
-      </w:r>
-      <w:r>
-        <w:rPr>
-          <w:rFonts w:eastAsia="Times New Roman"/>
-          <w:szCs w:val="20"/>
-        </w:rPr>
-        <w:t xml:space="preserve"> client communication</w:t>
-      </w:r>
-      <w:r>
-        <w:rPr>
-          <w:rFonts w:eastAsia="Times New Roman"/>
-          <w:szCs w:val="20"/>
-        </w:rPr>
-        <w:t>.</w:t>
-      </w:r>
-      <w:r>
-        <w:rPr>
-          <w:rFonts w:eastAsia="Times New Roman"/>
-          <w:szCs w:val="20"/>
-        </w:rPr>
-        <w:t xml:space="preserve"> Additionally, </w:t>
-      </w:r>
-      <w:r>
-        <w:rPr>
-          <w:rFonts w:eastAsia="Times New Roman"/>
-          <w:szCs w:val="20"/>
-        </w:rPr>
-        <w:t>I</w:t>
-      </w:r>
-      <w:r>
-        <w:rPr>
-          <w:rFonts w:eastAsia="Times New Roman"/>
-          <w:szCs w:val="20"/>
-        </w:rPr>
-        <w:t xml:space="preserve"> i</w:t>
-      </w:r>
-      <w:r>
-        <w:rPr>
-          <w:rFonts w:eastAsia="Times New Roman"/>
-          <w:szCs w:val="20"/>
-        </w:rPr>
-        <w:t xml:space="preserve">ntegrated </w:t>
-      </w:r>
-      <w:r>
-        <w:rPr>
-          <w:rFonts w:eastAsia="Times New Roman"/>
-          <w:szCs w:val="20"/>
-        </w:rPr>
-        <w:t xml:space="preserve">the </w:t>
-      </w:r>
-      <w:r>
-        <w:rPr>
-          <w:rFonts w:eastAsia="Times New Roman"/>
-          <w:szCs w:val="20"/>
-        </w:rPr>
-        <w:t>newly acquired business and service offering</w:t>
-      </w:r>
-      <w:r>
-        <w:rPr>
-          <w:rFonts w:eastAsia="Times New Roman"/>
-          <w:szCs w:val="20"/>
-        </w:rPr>
-        <w:t>:</w:t>
-      </w:r>
-      <w:r>
-        <w:rPr>
-          <w:rFonts w:eastAsia="Times New Roman"/>
-          <w:szCs w:val="20"/>
-        </w:rPr>
-        <w:t xml:space="preserve"> Spectraseis and Interactive Seismicity Monitoring, </w:t>
-      </w:r>
-      <w:r>
-        <w:rPr>
-          <w:rFonts w:eastAsia="Times New Roman"/>
-          <w:szCs w:val="20"/>
-        </w:rPr>
-        <w:t xml:space="preserve">respectively, </w:t>
-      </w:r>
-      <w:r>
-        <w:rPr>
-          <w:rFonts w:eastAsia="Times New Roman"/>
-          <w:szCs w:val="20"/>
-        </w:rPr>
-        <w:t>into ESG</w:t>
-      </w:r>
-      <w:r>
-        <w:rPr>
-          <w:rFonts w:eastAsia="Times New Roman"/>
-          <w:szCs w:val="20"/>
-        </w:rPr>
-        <w:t>’s</w:t>
-      </w:r>
-      <w:r>
-        <w:rPr>
-          <w:rFonts w:eastAsia="Times New Roman"/>
-          <w:szCs w:val="20"/>
-        </w:rPr>
-        <w:t xml:space="preserve"> Project Management Process</w:t>
-      </w:r>
-      <w:r>
-        <w:rPr>
-          <w:rFonts w:eastAsia="Times New Roman"/>
-          <w:szCs w:val="20"/>
-        </w:rPr>
-        <w:t>.</w:t>
+        <w:t xml:space="preserve">ESG/Spectraseis: </w:t>
+      </w:r>
+      <w:r>
+        <w:rPr>
+          <w:rFonts w:eastAsia="Times New Roman"/>
+          <w:szCs w:val="20"/>
+        </w:rPr>
+        <w:t>Project Coordinator/Manager responsible for delivering 30+ awarded Passive/Induced Seismicity projects, ranging from $10k-100k in value, following the company’s Project Management Processes. Primary duties involved project planning and execution, coordinating operational logistics, meeting technical and contractual obligations, process integration and improvement, and managing client communication.</w:t>
+      </w:r>
+      <w:r>
+        <w:rPr>
+          <w:rFonts w:eastAsia="Times New Roman"/>
+          <w:szCs w:val="20"/>
+        </w:rPr>
+        <w:t xml:space="preserve"> Additionally, I integrated the newly acquired business and service offering: Spectraseis and Interactive Seismicity Monitoring, respectively, into ESG’s Project Management Process.</w:t>
       </w:r>
     </w:p>
     <w:p>
@@ -461,98 +317,7 @@
           <w:rFonts w:eastAsia="Times New Roman"/>
           <w:szCs w:val="20"/>
         </w:rPr>
-        <w:t>Geoscientist/Geophysicist for the Deepwater Gulf of Mexico, Wyoming, Anadarko, and Arkoma B</w:t>
-      </w:r>
-      <w:r>
-        <w:rPr>
-          <w:rFonts w:eastAsia="Times New Roman"/>
-          <w:szCs w:val="20"/>
-        </w:rPr>
-        <w:t>usiness Units.</w:t>
-      </w:r>
-      <w:r>
-        <w:rPr>
-          <w:rFonts w:eastAsia="Times New Roman"/>
-          <w:szCs w:val="20"/>
-        </w:rPr>
-        <w:t xml:space="preserve"> </w:t>
-      </w:r>
-      <w:r>
-        <w:rPr>
-          <w:rFonts w:eastAsia="Times New Roman"/>
-          <w:szCs w:val="20"/>
-        </w:rPr>
-        <w:t>R</w:t>
-      </w:r>
-      <w:r>
-        <w:rPr>
-          <w:rFonts w:eastAsia="Times New Roman"/>
-          <w:szCs w:val="20"/>
-        </w:rPr>
-        <w:t>esponsible for mapping the subsurface on both 2D/3D seismic data to assist teams in optimizing hydrocarbon production</w:t>
-      </w:r>
-      <w:r>
-        <w:rPr>
-          <w:rFonts w:eastAsia="Times New Roman"/>
-          <w:szCs w:val="20"/>
-        </w:rPr>
-        <w:t xml:space="preserve">. </w:t>
-      </w:r>
-      <w:r>
-        <w:rPr>
-          <w:rFonts w:eastAsia="Times New Roman"/>
-          <w:szCs w:val="20"/>
-        </w:rPr>
-        <w:t>Led the successful acquisition and delivery of a new 3D seismic dataset worth ~$20million to the Anadarko BU</w:t>
-      </w:r>
-      <w:r>
-        <w:rPr>
-          <w:rFonts w:eastAsia="Times New Roman"/>
-          <w:szCs w:val="20"/>
-        </w:rPr>
-        <w:t xml:space="preserve">. </w:t>
-      </w:r>
-      <w:r>
-        <w:rPr>
-          <w:rFonts w:eastAsia="Times New Roman"/>
-          <w:szCs w:val="20"/>
-        </w:rPr>
-        <w:t>Led the Deepwater Gulf of Mexico team to drill a $130million exploration well with operational partner</w:t>
-      </w:r>
-      <w:r>
-        <w:rPr>
-          <w:rFonts w:eastAsia="Times New Roman"/>
-          <w:szCs w:val="20"/>
-        </w:rPr>
-        <w:t xml:space="preserve">. </w:t>
-      </w:r>
-      <w:r>
-        <w:rPr>
-          <w:rFonts w:eastAsia="Times New Roman"/>
-          <w:szCs w:val="20"/>
-        </w:rPr>
-        <w:t>Delivered Technical Seismic Fitness and Futures Report with recommendations for past and future dataset potential for the Wyoming asset that provided foundation for identification of additional plays in the mature/legacy asset</w:t>
-      </w:r>
-      <w:r>
-        <w:rPr>
-          <w:rFonts w:eastAsia="Times New Roman"/>
-          <w:szCs w:val="20"/>
-        </w:rPr>
-        <w:t xml:space="preserve">. </w:t>
-      </w:r>
-      <w:r>
-        <w:rPr>
-          <w:rFonts w:eastAsia="Times New Roman"/>
-          <w:szCs w:val="20"/>
-        </w:rPr>
-        <w:t>Recommended for the Leadership Development Program in 2013; completed the Courageous Conversations and Effective Planning Courses as part of this program</w:t>
-      </w:r>
-      <w:r>
-        <w:rPr>
-          <w:rFonts w:eastAsia="Times New Roman"/>
-          <w:szCs w:val="20"/>
-        </w:rPr>
-        <w:t>.</w:t>
+        <w:t>Geoscientist/Geophysicist for the Deepwater Gulf of Mexico, Wyoming, Anadarko, and Arkoma Business Units. Responsible for mapping the subsurface on both 2D/3D seismic data to assist teams in optimizing hydrocarbon production. Led the successful acquisition and delivery of a new 3D seismic dataset worth ~$20million to the Anadarko BU. Led the Deepwater Gulf of Mexico team to drill a $130million exploration well with operational partner. Delivered Technical Seismic Fitness and Futures Report with recommendations for past and future dataset potential for the Wyoming asset that provided foundation for identification of additional plays in the mature/legacy asset. Recommended for the Leadership Development Program in 2013; completed the Courageous Conversations and Effective Planning Courses as part of this program.</w:t>
       </w:r>
     </w:p>
     <w:p>
@@ -599,7 +364,25 @@
           <w:szCs w:val="20"/>
         </w:rPr>
         <w:lastRenderedPageBreak/>
-        <w:t>Education Section</w:t>
+        <w:t xml:space="preserve">Scotch </w:t>
+      </w:r>
+      <w:r>
+        <w:rPr>
+          <w:rFonts w:eastAsia="Times New Roman"/>
+          <w:b/>
+          <w:szCs w:val="20"/>
+        </w:rPr>
+        <w:t xml:space="preserve">Whisky </w:t>
+      </w:r>
+      <w:bookmarkStart w:id="0" w:name="_GoBack"/>
+      <w:bookmarkEnd w:id="0"/>
+      <w:r>
+        <w:rPr>
+          <w:rFonts w:eastAsia="Times New Roman"/>
+          <w:b/>
+          <w:szCs w:val="20"/>
+        </w:rPr>
+        <w:t>Recommender App Using K-Means Clustering</w:t>
       </w:r>
     </w:p>
     <w:p>
@@ -623,12 +406,184 @@
         <w:jc w:val="both"/>
         <w:rPr>
           <w:rFonts w:eastAsia="Times New Roman"/>
-          <w:b/>
-          <w:szCs w:val="20"/>
-        </w:rPr>
-      </w:pPr>
-      <w:bookmarkStart w:id="0" w:name="_GoBack"/>
-      <w:bookmarkEnd w:id="0"/>
+          <w:szCs w:val="20"/>
+        </w:rPr>
+      </w:pPr>
+      <w:r>
+        <w:rPr>
+          <w:rFonts w:eastAsia="Times New Roman"/>
+          <w:szCs w:val="20"/>
+        </w:rPr>
+        <w:t xml:space="preserve">I have wanted to build a Scotch Recommender App for quite some time, so this Passion Project has been so much fun to work on and roll out. I used a simple dataset composed of 85 distilleries throughout Scotland classified by their flavor profiles on a scale from 0 to 4. I used the K-Means Clustering algorithm to group the scotches by these flavor profiles, utilizing the elbow method comparison of inertia and silhouette score to determine the appropriate range of clusters to begin my experimentation. </w:t>
+      </w:r>
+      <w:r>
+        <w:rPr>
+          <w:rFonts w:eastAsia="Times New Roman"/>
+          <w:szCs w:val="20"/>
+        </w:rPr>
+        <w:t xml:space="preserve">I determined that 3 clusters </w:t>
+      </w:r>
+      <w:proofErr w:type="gramStart"/>
+      <w:r>
+        <w:rPr>
+          <w:rFonts w:eastAsia="Times New Roman"/>
+          <w:szCs w:val="20"/>
+        </w:rPr>
+        <w:t>was</w:t>
+      </w:r>
+      <w:proofErr w:type="gramEnd"/>
+      <w:r>
+        <w:rPr>
+          <w:rFonts w:eastAsia="Times New Roman"/>
+          <w:szCs w:val="20"/>
+        </w:rPr>
+        <w:t xml:space="preserve"> an optimal </w:t>
+      </w:r>
+      <w:r>
+        <w:rPr>
+          <w:rFonts w:eastAsia="Times New Roman"/>
+          <w:szCs w:val="20"/>
+        </w:rPr>
+        <w:t xml:space="preserve">number of clusters to use </w:t>
+      </w:r>
+      <w:r>
+        <w:rPr>
+          <w:rFonts w:eastAsia="Times New Roman"/>
+          <w:szCs w:val="20"/>
+        </w:rPr>
+        <w:t>based on both the elbow method results and the groupings of scotches. The three clusters grouped the main flavor profiles of scotch nicely: Label 0 corresponds to scotches containing a Honey/Spicy/Wine flavor, Label 1 corresponds to scotche</w:t>
+      </w:r>
+      <w:r>
+        <w:rPr>
+          <w:rFonts w:eastAsia="Times New Roman"/>
+          <w:szCs w:val="20"/>
+        </w:rPr>
+        <w:t>s</w:t>
+      </w:r>
+      <w:r>
+        <w:rPr>
+          <w:rFonts w:eastAsia="Times New Roman"/>
+          <w:szCs w:val="20"/>
+        </w:rPr>
+        <w:t xml:space="preserve"> with the most Smoky and Medicinal flavor</w:t>
+      </w:r>
+      <w:r>
+        <w:rPr>
+          <w:rFonts w:eastAsia="Times New Roman"/>
+          <w:szCs w:val="20"/>
+        </w:rPr>
+        <w:t xml:space="preserve">s </w:t>
+      </w:r>
+      <w:r>
+        <w:rPr>
+          <w:rFonts w:eastAsia="Times New Roman"/>
+          <w:szCs w:val="20"/>
+        </w:rPr>
+        <w:t>(pictured here in the Radar plot), and Label 2 contains the most Sweet/Floral/Fruity flavor</w:t>
+      </w:r>
+      <w:r>
+        <w:rPr>
+          <w:rFonts w:eastAsia="Times New Roman"/>
+          <w:szCs w:val="20"/>
+        </w:rPr>
+        <w:t>ed scotches</w:t>
+      </w:r>
+      <w:r>
+        <w:rPr>
+          <w:rFonts w:eastAsia="Times New Roman"/>
+          <w:szCs w:val="20"/>
+        </w:rPr>
+        <w:t xml:space="preserve">. </w:t>
+      </w:r>
+    </w:p>
+    <w:p>
+      <w:pPr>
+        <w:tabs>
+          <w:tab w:val="right" w:pos="10800"/>
+        </w:tabs>
+        <w:jc w:val="both"/>
+        <w:rPr>
+          <w:rFonts w:eastAsia="Times New Roman"/>
+          <w:szCs w:val="20"/>
+        </w:rPr>
+      </w:pPr>
+    </w:p>
+    <w:p>
+      <w:pPr>
+        <w:tabs>
+          <w:tab w:val="right" w:pos="10800"/>
+        </w:tabs>
+        <w:jc w:val="both"/>
+        <w:rPr>
+          <w:rFonts w:eastAsia="Times New Roman"/>
+          <w:szCs w:val="20"/>
+        </w:rPr>
+      </w:pPr>
+      <w:r>
+        <w:rPr>
+          <w:rFonts w:eastAsia="Times New Roman"/>
+          <w:szCs w:val="20"/>
+        </w:rPr>
+        <w:t xml:space="preserve">Once I was satisfied with the groupings, I exported the scotches with their labels for use in the Recommender App itself. I utilized </w:t>
+      </w:r>
+      <w:proofErr w:type="spellStart"/>
+      <w:r>
+        <w:rPr>
+          <w:rFonts w:eastAsia="Times New Roman"/>
+          <w:szCs w:val="20"/>
+        </w:rPr>
+        <w:t>Streamlit</w:t>
+      </w:r>
+      <w:proofErr w:type="spellEnd"/>
+      <w:r>
+        <w:rPr>
+          <w:rFonts w:eastAsia="Times New Roman"/>
+          <w:szCs w:val="20"/>
+        </w:rPr>
+        <w:t xml:space="preserve"> to host my App, and it can be found here</w:t>
+      </w:r>
+      <w:proofErr w:type="gramStart"/>
+      <w:r>
+        <w:rPr>
+          <w:rFonts w:eastAsia="Times New Roman"/>
+          <w:szCs w:val="20"/>
+        </w:rPr>
+        <w:t>: .</w:t>
+      </w:r>
+      <w:proofErr w:type="gramEnd"/>
+      <w:r>
+        <w:rPr>
+          <w:rFonts w:eastAsia="Times New Roman"/>
+          <w:szCs w:val="20"/>
+        </w:rPr>
+        <w:t xml:space="preserve"> The user can decide if they would like a scotch/distillery recommendation by the group/category of scotch they are in the mood for, or use an existing distillery from the list they know they like and find another distillery that is similar in flavor profile. The App is currently in a very basic format, with little sparkle or fluff, but is considered a Minimum Viable Product for now and I will enhance the look and functionality as time permits. I hope you enjoy the App, I know I certainly am as I have used it to try new scotches already!  </w:t>
+      </w:r>
+    </w:p>
+    <w:p>
+      <w:pPr>
+        <w:tabs>
+          <w:tab w:val="right" w:pos="10800"/>
+        </w:tabs>
+        <w:jc w:val="both"/>
+        <w:rPr>
+          <w:rFonts w:eastAsia="Times New Roman"/>
+          <w:b/>
+          <w:szCs w:val="20"/>
+        </w:rPr>
+      </w:pPr>
+    </w:p>
+    <w:p>
+      <w:pPr>
+        <w:tabs>
+          <w:tab w:val="right" w:pos="10800"/>
+        </w:tabs>
+        <w:jc w:val="both"/>
+        <w:rPr>
+          <w:rFonts w:eastAsia="Times New Roman"/>
+          <w:b/>
+          <w:szCs w:val="20"/>
+        </w:rPr>
+      </w:pPr>
     </w:p>
     <w:p>
       <w:pPr>

</xml_diff>